<commit_message>
A commit because of the changes made on the documentation. No idea if the algorithm still works.
</commit_message>
<xml_diff>
--- a/docs/Documentation/Ver 3/Resume.docx
+++ b/docs/Documentation/Ver 3/Resume.docx
@@ -10,8 +10,6 @@
           <w:lang w:val="bg-BG"/>
         </w:rPr>
       </w:pPr>
-      <w:bookmarkStart w:id="0" w:name="_GoBack"/>
-      <w:bookmarkEnd w:id="0"/>
       <w:r>
         <w:t>Recognizing ongoing human actions based on a 3D reconstruction of the human’s skeleton</w:t>
       </w:r>
@@ -19,10 +17,18 @@
     <w:p>
       <w:pPr>
         <w:pStyle w:val="Heading1"/>
+        <w:rPr>
+          <w:lang w:val="de-DE"/>
+        </w:rPr>
       </w:pPr>
       <w:r>
-        <w:t>Resume</w:t>
+        <w:rPr>
+          <w:lang w:val="de-DE"/>
+        </w:rPr>
+        <w:t>Abstract</w:t>
       </w:r>
+      <w:bookmarkStart w:id="0" w:name="_GoBack"/>
+      <w:bookmarkEnd w:id="0"/>
     </w:p>
     <w:p>
       <w:pPr>
@@ -183,28 +189,12 @@
               <w:lang w:val="bg-BG"/>
             </w:rPr>
           </w:pPr>
-          <w:proofErr w:type="spellStart"/>
           <w:r>
             <w:rPr>
               <w:rStyle w:val="SubtleEmphasis"/>
             </w:rPr>
-            <w:t>Lyubomir</w:t>
+            <w:t>Lyubomir Yanchev</w:t>
           </w:r>
-          <w:proofErr w:type="spellEnd"/>
-          <w:r>
-            <w:rPr>
-              <w:rStyle w:val="SubtleEmphasis"/>
-            </w:rPr>
-            <w:t xml:space="preserve"> </w:t>
-          </w:r>
-          <w:proofErr w:type="spellStart"/>
-          <w:r>
-            <w:rPr>
-              <w:rStyle w:val="SubtleEmphasis"/>
-            </w:rPr>
-            <w:t>Yanchev</w:t>
-          </w:r>
-          <w:proofErr w:type="spellEnd"/>
           <w:r>
             <w:rPr>
               <w:rStyle w:val="SubtleEmphasis"/>
@@ -226,27 +216,13 @@
             <w:rPr>
               <w:rStyle w:val="SubtleEmphasis"/>
             </w:rPr>
-            <w:t xml:space="preserve">Erich </w:t>
-          </w:r>
-          <w:proofErr w:type="spellStart"/>
-          <w:r>
-            <w:rPr>
-              <w:rStyle w:val="SubtleEmphasis"/>
-            </w:rPr>
-            <w:t>K</w:t>
+            <w:t>Erich K</w:t>
           </w:r>
           <w:r>
             <w:rPr>
               <w:rStyle w:val="SubtleEmphasis"/>
             </w:rPr>
-            <w:t>ästner</w:t>
-          </w:r>
-          <w:proofErr w:type="spellEnd"/>
-          <w:r>
-            <w:rPr>
-              <w:rStyle w:val="SubtleEmphasis"/>
-            </w:rPr>
-            <w:t xml:space="preserve"> </w:t>
+            <w:t xml:space="preserve">ästner </w:t>
           </w:r>
           <w:r>
             <w:rPr>
@@ -268,7 +244,6 @@
             </w:rPr>
             <w:t>11</w:t>
           </w:r>
-          <w:proofErr w:type="spellStart"/>
           <w:r>
             <w:rPr>
               <w:rStyle w:val="SubtleEmphasis"/>
@@ -282,7 +257,6 @@
             </w:rPr>
             <w:t>grade</w:t>
           </w:r>
-          <w:proofErr w:type="spellEnd"/>
           <w:r>
             <w:rPr>
               <w:rStyle w:val="SubtleEmphasis"/>

</xml_diff>